<commit_message>
Ajout documents conception + ébauche de plannification
</commit_message>
<xml_diff>
--- a/C61/Phase 1/Conception.docx
+++ b/C61/Phase 1/Conception.docx
@@ -4,19 +4,237 @@
   <w:body>
     <w:p>
       <w:pPr>
+        <w:pStyle w:val="PagePrsentation1"/>
+        <w:spacing w:afterLines="800" w:after="1920"/>
+        <w:contextualSpacing/>
+        <w:rPr>
+          <w:rFonts w:ascii="Helvetica" w:hAnsi="Helvetica" w:cs="Helvetica"/>
+        </w:rPr>
+      </w:pPr>
+      <w:bookmarkStart w:id="0" w:name="_Hlk65175001"/>
+      <w:bookmarkEnd w:id="0"/>
+      <w:r>
+        <w:rPr>
+          <w:rFonts w:ascii="Helvetica" w:hAnsi="Helvetica" w:cs="Helvetica"/>
+        </w:rPr>
+        <w:t>CÉGEP DU VIEUX MONTRÉAL</w:t>
+      </w:r>
+    </w:p>
+    <w:p>
+      <w:pPr>
+        <w:pStyle w:val="PagePrsentation2"/>
+        <w:spacing w:afterLines="800" w:after="1920" w:line="240" w:lineRule="auto"/>
+        <w:rPr>
+          <w:rFonts w:ascii="Helvetica" w:hAnsi="Helvetica" w:cs="Helvetica"/>
+          <w:b/>
+        </w:rPr>
+      </w:pPr>
+      <w:r>
+        <w:rPr>
+          <w:rFonts w:ascii="Helvetica" w:hAnsi="Helvetica" w:cs="Helvetica"/>
+          <w:b/>
+        </w:rPr>
+        <w:t>Document de conception</w:t>
+      </w:r>
+    </w:p>
+    <w:p>
+      <w:pPr>
+        <w:pStyle w:val="PagePrsentation2"/>
+        <w:spacing w:afterLines="800" w:after="1920" w:line="240" w:lineRule="auto"/>
+        <w:rPr>
+          <w:rFonts w:ascii="Helvetica" w:hAnsi="Helvetica" w:cs="Helvetica"/>
+        </w:rPr>
+      </w:pPr>
+      <w:r>
+        <w:rPr>
+          <w:rFonts w:ascii="Helvetica" w:hAnsi="Helvetica" w:cs="Helvetica"/>
+        </w:rPr>
+        <w:t xml:space="preserve">Audience : </w:t>
+      </w:r>
+      <w:r>
+        <w:rPr>
+          <w:rFonts w:ascii="Helvetica" w:hAnsi="Helvetica" w:cs="Helvetica"/>
+        </w:rPr>
+        <w:t>application web</w:t>
+      </w:r>
+      <w:r>
+        <w:rPr>
+          <w:rFonts w:ascii="Helvetica" w:hAnsi="Helvetica" w:cs="Helvetica"/>
+        </w:rPr>
+        <w:t xml:space="preserve"> pour gestion d’horaire</w:t>
+      </w:r>
+    </w:p>
+    <w:p>
+      <w:pPr>
+        <w:pStyle w:val="PagePrsentation1"/>
+        <w:spacing w:afterLines="800" w:after="1920" w:line="240" w:lineRule="auto"/>
+        <w:contextualSpacing/>
+        <w:rPr>
+          <w:rFonts w:ascii="Helvetica" w:hAnsi="Helvetica" w:cs="Helvetica"/>
+        </w:rPr>
+      </w:pPr>
+      <w:r>
+        <w:rPr>
+          <w:rFonts w:ascii="Helvetica" w:hAnsi="Helvetica" w:cs="Helvetica"/>
+        </w:rPr>
+        <w:t>Réalisé par</w:t>
+      </w:r>
+    </w:p>
+    <w:p>
+      <w:pPr>
+        <w:pStyle w:val="PagePrsentation1"/>
+        <w:spacing w:afterLines="800" w:after="1920" w:line="240" w:lineRule="auto"/>
+        <w:contextualSpacing/>
+        <w:rPr>
+          <w:rFonts w:ascii="Helvetica" w:hAnsi="Helvetica" w:cs="Helvetica"/>
+        </w:rPr>
+      </w:pPr>
+      <w:r>
+        <w:rPr>
+          <w:rFonts w:ascii="Helvetica" w:hAnsi="Helvetica" w:cs="Helvetica"/>
+        </w:rPr>
+        <w:t xml:space="preserve">Dany Viens </w:t>
+      </w:r>
+    </w:p>
+    <w:p>
+      <w:pPr>
+        <w:pStyle w:val="PagePrsentation2"/>
+        <w:spacing w:afterLines="800" w:after="1920" w:line="240" w:lineRule="auto"/>
+        <w:rPr>
+          <w:rFonts w:ascii="Helvetica" w:hAnsi="Helvetica" w:cs="Helvetica"/>
+        </w:rPr>
+      </w:pPr>
+      <w:r>
+        <w:rPr>
+          <w:rFonts w:ascii="Helvetica" w:hAnsi="Helvetica" w:cs="Helvetica"/>
+        </w:rPr>
+        <w:t>Présenté à </w:t>
+      </w:r>
+    </w:p>
+    <w:p>
+      <w:pPr>
+        <w:pStyle w:val="PagePrsentation2"/>
+        <w:spacing w:afterLines="800" w:after="1920" w:line="240" w:lineRule="auto"/>
+        <w:rPr>
+          <w:rFonts w:ascii="Helvetica" w:hAnsi="Helvetica" w:cs="Helvetica"/>
+        </w:rPr>
+      </w:pPr>
+      <w:r>
+        <w:rPr>
+          <w:rFonts w:ascii="Helvetica" w:hAnsi="Helvetica" w:cs="Helvetica"/>
+        </w:rPr>
+        <w:t xml:space="preserve"> Jean-Christophe Demers</w:t>
+      </w:r>
+    </w:p>
+    <w:p>
+      <w:pPr>
+        <w:pStyle w:val="PagePrsentation1"/>
+        <w:spacing w:afterLines="800" w:after="1920" w:line="240" w:lineRule="auto"/>
+        <w:contextualSpacing/>
+        <w:rPr>
+          <w:rFonts w:ascii="Helvetica" w:hAnsi="Helvetica" w:cs="Helvetica"/>
+        </w:rPr>
+      </w:pPr>
+      <w:r>
+        <w:rPr>
+          <w:rFonts w:ascii="Helvetica" w:hAnsi="Helvetica" w:cs="Helvetica"/>
+        </w:rPr>
+        <w:t>Dans le cadre du cours</w:t>
+      </w:r>
+      <w:r>
+        <w:rPr>
+          <w:rFonts w:ascii="Helvetica" w:hAnsi="Helvetica" w:cs="Helvetica"/>
+        </w:rPr>
+        <w:t> </w:t>
+      </w:r>
+      <w:r>
+        <w:rPr>
+          <w:rFonts w:ascii="Helvetica" w:hAnsi="Helvetica" w:cs="Helvetica"/>
+        </w:rPr>
+        <w:t>420-C61-VM</w:t>
+      </w:r>
+    </w:p>
+    <w:p>
+      <w:pPr>
+        <w:pStyle w:val="PagePrsentation1"/>
+        <w:spacing w:afterLines="800" w:after="1920" w:line="240" w:lineRule="auto"/>
+        <w:contextualSpacing/>
+        <w:rPr>
+          <w:rFonts w:ascii="Helvetica" w:hAnsi="Helvetica" w:cs="Helvetica"/>
+        </w:rPr>
+      </w:pPr>
+      <w:r>
+        <w:rPr>
+          <w:rFonts w:ascii="Helvetica" w:hAnsi="Helvetica" w:cs="Helvetica"/>
+        </w:rPr>
+        <w:t>«</w:t>
+      </w:r>
+      <w:r>
+        <w:rPr>
+          <w:rFonts w:ascii="Helvetica" w:hAnsi="Helvetica" w:cs="Helvetica"/>
+        </w:rPr>
+        <w:t> </w:t>
+      </w:r>
+      <w:r>
+        <w:rPr>
+          <w:rFonts w:ascii="Helvetica" w:hAnsi="Helvetica" w:cs="Helvetica"/>
+        </w:rPr>
+        <w:t>Projet Synthèse</w:t>
+      </w:r>
+      <w:r>
+        <w:rPr>
+          <w:rFonts w:ascii="Helvetica" w:hAnsi="Helvetica" w:cs="Helvetica"/>
+        </w:rPr>
+        <w:t> </w:t>
+      </w:r>
+      <w:r>
+        <w:rPr>
+          <w:rFonts w:ascii="Helvetica" w:hAnsi="Helvetica" w:cs="Helvetica"/>
+        </w:rPr>
+        <w:t>»</w:t>
+      </w:r>
+    </w:p>
+    <w:p>
+      <w:pPr>
+        <w:pStyle w:val="PagePrsentation2"/>
+        <w:spacing w:afterLines="800" w:after="1920"/>
+        <w:rPr>
+          <w:rFonts w:ascii="Helvetica" w:hAnsi="Helvetica" w:cs="Helvetica"/>
+        </w:rPr>
+      </w:pPr>
+      <w:r>
+        <w:rPr>
+          <w:rFonts w:ascii="Helvetica" w:hAnsi="Helvetica" w:cs="Helvetica"/>
+        </w:rPr>
+        <w:t>Le 4</w:t>
+      </w:r>
+      <w:r>
+        <w:rPr>
+          <w:rFonts w:ascii="Helvetica" w:hAnsi="Helvetica" w:cs="Helvetica"/>
+        </w:rPr>
+        <w:t> </w:t>
+      </w:r>
+      <w:r>
+        <w:rPr>
+          <w:rFonts w:ascii="Helvetica" w:hAnsi="Helvetica" w:cs="Helvetica"/>
+        </w:rPr>
+        <w:t>mars 2021</w:t>
+      </w:r>
+    </w:p>
+    <w:p>
+      <w:pPr>
         <w:pStyle w:val="Titre1"/>
         <w:rPr>
           <w:b/>
           <w:bCs/>
         </w:rPr>
       </w:pPr>
-      <w:bookmarkStart w:id="0" w:name="_Hlk65175001"/>
-      <w:bookmarkEnd w:id="0"/>
       <w:r>
         <w:rPr>
           <w:b/>
           <w:bCs/>
         </w:rPr>
+        <w:lastRenderedPageBreak/>
         <w:t>Maquette</w:t>
       </w:r>
     </w:p>
@@ -31,7 +249,7 @@
       <w:r>
         <w:t xml:space="preserve">Les maquettes ont été élaborée avec l’application </w:t>
       </w:r>
-      <w:hyperlink r:id="rId5" w:history="1">
+      <w:hyperlink r:id="rId7" w:history="1">
         <w:r>
           <w:rPr>
             <w:rStyle w:val="Lienhypertexte"/>
@@ -82,7 +300,7 @@
                     </pic:cNvPicPr>
                   </pic:nvPicPr>
                   <pic:blipFill>
-                    <a:blip r:embed="rId6" cstate="print">
+                    <a:blip r:embed="rId8" cstate="print">
                       <a:extLst>
                         <a:ext uri="{28A0092B-C50C-407E-A947-70E740481C1C}">
                           <a14:useLocalDpi xmlns:a14="http://schemas.microsoft.com/office/drawing/2010/main" val="0"/>
@@ -123,25 +341,7 @@
         <w:rPr>
           <w:rStyle w:val="Titredulivre"/>
         </w:rPr>
-        <w:t>Figure</w:t>
-      </w:r>
-      <w:r>
-        <w:rPr>
-          <w:rStyle w:val="Titredulivre"/>
-        </w:rPr>
-        <w:t xml:space="preserve"> I</w:t>
-      </w:r>
-      <w:r>
-        <w:rPr>
-          <w:rStyle w:val="Titredulivre"/>
-        </w:rPr>
-        <w:t xml:space="preserve"> : </w:t>
-      </w:r>
-      <w:r>
-        <w:rPr>
-          <w:rStyle w:val="Titredulivre"/>
-        </w:rPr>
-        <w:t>Écran de connexion</w:t>
+        <w:t>Figure I : Écran de connexion</w:t>
       </w:r>
     </w:p>
     <w:p>
@@ -214,7 +414,7 @@
                     </pic:cNvPicPr>
                   </pic:nvPicPr>
                   <pic:blipFill>
-                    <a:blip r:embed="rId7" cstate="print">
+                    <a:blip r:embed="rId9" cstate="print">
                       <a:extLst>
                         <a:ext uri="{28A0092B-C50C-407E-A947-70E740481C1C}">
                           <a14:useLocalDpi xmlns:a14="http://schemas.microsoft.com/office/drawing/2010/main" val="0"/>
@@ -267,13 +467,7 @@
         <w:rPr>
           <w:rStyle w:val="Titredulivre"/>
         </w:rPr>
-        <w:t xml:space="preserve"> : </w:t>
-      </w:r>
-      <w:r>
-        <w:rPr>
-          <w:rStyle w:val="Titredulivre"/>
-        </w:rPr>
-        <w:t>Écran d’enregistrement</w:t>
+        <w:t> : Écran d’enregistrement</w:t>
       </w:r>
     </w:p>
     <w:p>
@@ -317,7 +511,6 @@
           <w:iCs/>
           <w:noProof/>
         </w:rPr>
-        <w:lastRenderedPageBreak/>
         <w:drawing>
           <wp:anchor distT="0" distB="0" distL="114300" distR="114300" simplePos="0" relativeHeight="251661312" behindDoc="0" locked="0" layoutInCell="1" allowOverlap="1" wp14:anchorId="1C9AF4F4" wp14:editId="0265ED14">
             <wp:simplePos x="0" y="0"/>
@@ -344,7 +537,7 @@
                     </pic:cNvPicPr>
                   </pic:nvPicPr>
                   <pic:blipFill>
-                    <a:blip r:embed="rId8" cstate="print">
+                    <a:blip r:embed="rId10" cstate="print">
                       <a:extLst>
                         <a:ext uri="{28A0092B-C50C-407E-A947-70E740481C1C}">
                           <a14:useLocalDpi xmlns:a14="http://schemas.microsoft.com/office/drawing/2010/main" val="0"/>
@@ -477,7 +670,7 @@
                     </pic:cNvPicPr>
                   </pic:nvPicPr>
                   <pic:blipFill>
-                    <a:blip r:embed="rId9" cstate="print">
+                    <a:blip r:embed="rId11" cstate="print">
                       <a:extLst>
                         <a:ext uri="{28A0092B-C50C-407E-A947-70E740481C1C}">
                           <a14:useLocalDpi xmlns:a14="http://schemas.microsoft.com/office/drawing/2010/main" val="0"/>
@@ -579,7 +772,6 @@
         <w:rPr>
           <w:noProof/>
         </w:rPr>
-        <w:lastRenderedPageBreak/>
         <w:drawing>
           <wp:anchor distT="0" distB="0" distL="114300" distR="114300" simplePos="0" relativeHeight="251663360" behindDoc="0" locked="0" layoutInCell="1" allowOverlap="1" wp14:anchorId="140F2B66" wp14:editId="5EFE24A0">
             <wp:simplePos x="0" y="0"/>
@@ -606,7 +798,7 @@
                     </pic:cNvPicPr>
                   </pic:nvPicPr>
                   <pic:blipFill>
-                    <a:blip r:embed="rId10" cstate="print">
+                    <a:blip r:embed="rId12" cstate="print">
                       <a:extLst>
                         <a:ext uri="{28A0092B-C50C-407E-A947-70E740481C1C}">
                           <a14:useLocalDpi xmlns:a14="http://schemas.microsoft.com/office/drawing/2010/main" val="0"/>
@@ -707,7 +899,7 @@
                     </pic:cNvPicPr>
                   </pic:nvPicPr>
                   <pic:blipFill>
-                    <a:blip r:embed="rId11" cstate="print">
+                    <a:blip r:embed="rId13" cstate="print">
                       <a:extLst>
                         <a:ext uri="{28A0092B-C50C-407E-A947-70E740481C1C}">
                           <a14:useLocalDpi xmlns:a14="http://schemas.microsoft.com/office/drawing/2010/main" val="0"/>
@@ -830,7 +1022,6 @@
           <w:b/>
           <w:bCs/>
         </w:rPr>
-        <w:lastRenderedPageBreak/>
         <w:t>Patrons de conceptions</w:t>
       </w:r>
     </w:p>
@@ -851,22 +1042,7 @@
         <w:ind w:firstLine="708"/>
       </w:pPr>
       <w:r>
-        <w:t xml:space="preserve">L'encapsulation est l'un des principes </w:t>
-      </w:r>
-      <w:r>
-        <w:t>de programmation</w:t>
-      </w:r>
-      <w:r>
-        <w:t xml:space="preserve"> les plus fondamentaux. Cette philosophie d'isolement</w:t>
-      </w:r>
-      <w:r>
-        <w:t xml:space="preserve"> </w:t>
-      </w:r>
-      <w:r>
-        <w:t>les décisions de conception les unes des autres</w:t>
-      </w:r>
-      <w:r>
-        <w:t xml:space="preserve"> permet d’obtenir un code qui est plus modulable et plus facile d’entretien. Pour résoudre </w:t>
+        <w:t xml:space="preserve">L'encapsulation est l'un des principes de programmation les plus fondamentaux. Cette philosophie d'isolement les décisions de conception les unes des autres permet d’obtenir un code qui est plus modulable et plus facile d’entretien. Pour résoudre </w:t>
       </w:r>
       <w:r>
         <w:t>ce</w:t>
@@ -901,27 +1077,77 @@
           <w:i/>
           <w:iCs/>
         </w:rPr>
-        <w:t>ReproductionStrategy</w:t>
-      </w:r>
-      <w:r>
-        <w:t xml:space="preserve"> avec la fonction abstraite « reproduire() ». Des stratégies complètes pourraient être implémentée dans des classes dérivées définissant ce que pourrait accomplir la function « reproduire() ». Ces classes pourraient être </w:t>
+        <w:t>Selection</w:t>
       </w:r>
       <w:r>
         <w:rPr>
           <w:i/>
           <w:iCs/>
         </w:rPr>
-        <w:t xml:space="preserve">RouletteReproductionStrategy </w:t>
-      </w:r>
-      <w:r>
-        <w:t xml:space="preserve">ou bien encore </w:t>
+        <w:t>Strategy</w:t>
+      </w:r>
+      <w:r>
+        <w:t xml:space="preserve"> avec la fonction abstraite « </w:t>
+      </w:r>
+      <w:r>
+        <w:t>selectionner</w:t>
+      </w:r>
+      <w:r>
+        <w:t>() ». Des stratégies complètes pourraient être implémentée dans des classes dérivées définissant ce que pourrait accomplir la function « </w:t>
+      </w:r>
+      <w:r>
+        <w:t>selectionner</w:t>
+      </w:r>
+      <w:r>
+        <w:t xml:space="preserve"> </w:t>
+      </w:r>
+      <w:r>
+        <w:t xml:space="preserve">() ». Ces classes pourraient être </w:t>
       </w:r>
       <w:r>
         <w:rPr>
           <w:i/>
           <w:iCs/>
         </w:rPr>
-        <w:t>ValueProportionalReproductionStrategy</w:t>
+        <w:t>Roulette</w:t>
+      </w:r>
+      <w:r>
+        <w:rPr>
+          <w:i/>
+          <w:iCs/>
+        </w:rPr>
+        <w:t>Selection</w:t>
+      </w:r>
+      <w:r>
+        <w:rPr>
+          <w:i/>
+          <w:iCs/>
+        </w:rPr>
+        <w:t xml:space="preserve">Strategy </w:t>
+      </w:r>
+      <w:r>
+        <w:t xml:space="preserve">ou bien encore </w:t>
+      </w:r>
+      <w:r>
+        <w:rPr>
+          <w:i/>
+          <w:iCs/>
+        </w:rPr>
+        <w:t>ValueProportional</w:t>
+      </w:r>
+      <w:r>
+        <w:rPr>
+          <w:i/>
+          <w:iCs/>
+        </w:rPr>
+        <w:t>Selection</w:t>
+      </w:r>
+      <w:r>
+        <w:rPr>
+          <w:i/>
+          <w:iCs/>
+        </w:rPr>
+        <w:t>Strategy</w:t>
       </w:r>
       <w:r>
         <w:t>.</w:t>
@@ -936,6 +1162,37 @@
         <w:t xml:space="preserve">Les deux avantages principaux de ce patron de conception est qu’il sera possible de tester rapidement plusieurs options pour déterminer les stratégies optimales propre au problème. L’autre avantage est que le code qui sera produit pourra être réutiliser aisément pour résoudre d’autres type de problème. </w:t>
       </w:r>
     </w:p>
+    <w:p>
+      <w:r>
+        <w:t>Un exemple d’application propre à notre problème est présent</w:t>
+      </w:r>
+      <w:r>
+        <w:t>é</w:t>
+      </w:r>
+      <w:r>
+        <w:t xml:space="preserve"> dans la </w:t>
+      </w:r>
+      <w:r>
+        <w:rPr>
+          <w:b/>
+          <w:bCs/>
+        </w:rPr>
+        <w:t>Figure XIII</w:t>
+      </w:r>
+      <w:r>
+        <w:rPr>
+          <w:b/>
+          <w:bCs/>
+        </w:rPr>
+        <w:t xml:space="preserve"> </w:t>
+      </w:r>
+      <w:r>
+        <w:t>(p.6)</w:t>
+      </w:r>
+      <w:r>
+        <w:t>.</w:t>
+      </w:r>
+    </w:p>
     <w:p/>
     <w:p/>
     <w:p>
@@ -1013,43 +1270,41 @@
     </w:p>
     <w:p>
       <w:r>
-        <w:br w:type="page"/>
-      </w:r>
-    </w:p>
-    <w:p/>
-    <w:p>
-      <w:pPr>
-        <w:pStyle w:val="Titre1"/>
-      </w:pPr>
-      <w:r>
-        <w:t>UML</w:t>
-      </w:r>
-    </w:p>
-    <w:p>
-      <w:pPr>
-        <w:pStyle w:val="Titre2"/>
+        <w:t>Un exemple d’application propre à notre problème est présent</w:t>
+      </w:r>
+      <w:r>
+        <w:t>é</w:t>
+      </w:r>
+      <w:r>
+        <w:t xml:space="preserve"> dans la </w:t>
+      </w:r>
+      <w:r>
         <w:rPr>
           <w:b/>
           <w:bCs/>
         </w:rPr>
-      </w:pPr>
+        <w:t>Figure XII</w:t>
+      </w:r>
       <w:r>
         <w:rPr>
           <w:b/>
           <w:bCs/>
         </w:rPr>
-        <w:t>Diagramme des cas d’usages</w:t>
+        <w:t xml:space="preserve"> </w:t>
+      </w:r>
+      <w:r>
+        <w:t>(p.7).</w:t>
+      </w:r>
+    </w:p>
+    <w:p>
+      <w:r>
+        <w:br w:type="page"/>
       </w:r>
     </w:p>
     <w:p/>
     <w:p>
-      <w:r>
-        <w:br w:type="page"/>
-      </w:r>
-    </w:p>
-    <w:p>
-      <w:pPr>
-        <w:pStyle w:val="Titre2"/>
+      <w:pPr>
+        <w:pStyle w:val="Titre1"/>
         <w:rPr>
           <w:b/>
           <w:bCs/>
@@ -1060,16 +1315,716 @@
           <w:b/>
           <w:bCs/>
         </w:rPr>
+        <w:t>UML</w:t>
+      </w:r>
+    </w:p>
+    <w:p>
+      <w:r>
+        <w:t>L’ensemble des documents est disponible en annexe sous format .PDF et dans le format .MDJ originel.</w:t>
+      </w:r>
+      <w:r>
+        <w:t xml:space="preserve"> Star UML a été utilisé pour concevoir les diagrammes de cas d’usage, de classes et de séquences.</w:t>
+      </w:r>
+    </w:p>
+    <w:p/>
+    <w:p>
+      <w:pPr>
+        <w:pStyle w:val="Titre2"/>
+      </w:pPr>
+      <w:r>
+        <w:rPr>
+          <w:b/>
+          <w:bCs/>
+        </w:rPr>
+        <w:t>Diagramme d</w:t>
+      </w:r>
+      <w:r>
+        <w:rPr>
+          <w:b/>
+          <w:bCs/>
+        </w:rPr>
+        <w:t>e</w:t>
+      </w:r>
+      <w:r>
+        <w:rPr>
+          <w:b/>
+          <w:bCs/>
+        </w:rPr>
+        <w:t xml:space="preserve"> cas d’usage</w:t>
+      </w:r>
+    </w:p>
+    <w:p>
+      <w:r>
+        <w:t>Un diagramme différent est présenté pour chaque type de page disponible dans l’application web.</w:t>
+      </w:r>
+      <w:r>
+        <w:t xml:space="preserve"> </w:t>
+      </w:r>
+    </w:p>
+    <w:p/>
+    <w:p>
+      <w:r>
+        <w:rPr>
+          <w:noProof/>
+        </w:rPr>
+        <w:drawing>
+          <wp:inline distT="0" distB="0" distL="0" distR="0" wp14:anchorId="2ABA1E8A" wp14:editId="54B13B2D">
+            <wp:extent cx="6858000" cy="5306060"/>
+            <wp:effectExtent l="0" t="0" r="0" b="8890"/>
+            <wp:docPr id="13" name="Image 13"/>
+            <wp:cNvGraphicFramePr>
+              <a:graphicFrameLocks xmlns:a="http://schemas.openxmlformats.org/drawingml/2006/main" noChangeAspect="1"/>
+            </wp:cNvGraphicFramePr>
+            <a:graphic xmlns:a="http://schemas.openxmlformats.org/drawingml/2006/main">
+              <a:graphicData uri="http://schemas.openxmlformats.org/drawingml/2006/picture">
+                <pic:pic xmlns:pic="http://schemas.openxmlformats.org/drawingml/2006/picture">
+                  <pic:nvPicPr>
+                    <pic:cNvPr id="1" name=""/>
+                    <pic:cNvPicPr/>
+                  </pic:nvPicPr>
+                  <pic:blipFill>
+                    <a:blip r:embed="rId14"/>
+                    <a:stretch>
+                      <a:fillRect/>
+                    </a:stretch>
+                  </pic:blipFill>
+                  <pic:spPr>
+                    <a:xfrm>
+                      <a:off x="0" y="0"/>
+                      <a:ext cx="6858000" cy="5306060"/>
+                    </a:xfrm>
+                    <a:prstGeom prst="rect">
+                      <a:avLst/>
+                    </a:prstGeom>
+                  </pic:spPr>
+                </pic:pic>
+              </a:graphicData>
+            </a:graphic>
+          </wp:inline>
+        </w:drawing>
+      </w:r>
+    </w:p>
+    <w:p/>
+    <w:p/>
+    <w:p/>
+    <w:p/>
+    <w:p>
+      <w:pPr>
+        <w:jc w:val="center"/>
+        <w:rPr>
+          <w:rStyle w:val="Titredulivre"/>
+        </w:rPr>
+      </w:pPr>
+    </w:p>
+    <w:p>
+      <w:pPr>
+        <w:jc w:val="center"/>
+        <w:rPr>
+          <w:rStyle w:val="Titredulivre"/>
+        </w:rPr>
+      </w:pPr>
+    </w:p>
+    <w:p>
+      <w:pPr>
+        <w:jc w:val="center"/>
+        <w:rPr>
+          <w:rStyle w:val="Titredulivre"/>
+        </w:rPr>
+      </w:pPr>
+    </w:p>
+    <w:p>
+      <w:pPr>
+        <w:jc w:val="center"/>
+        <w:rPr>
+          <w:rStyle w:val="Titredulivre"/>
+        </w:rPr>
+      </w:pPr>
+      <w:r>
+        <w:rPr>
+          <w:noProof/>
+        </w:rPr>
+        <w:drawing>
+          <wp:anchor distT="0" distB="0" distL="114300" distR="114300" simplePos="0" relativeHeight="251665408" behindDoc="0" locked="0" layoutInCell="1" allowOverlap="1" wp14:anchorId="0E1F092C" wp14:editId="3A87165E">
+            <wp:simplePos x="0" y="0"/>
+            <wp:positionH relativeFrom="margin">
+              <wp:posOffset>1156767</wp:posOffset>
+            </wp:positionH>
+            <wp:positionV relativeFrom="paragraph">
+              <wp:posOffset>296773</wp:posOffset>
+            </wp:positionV>
+            <wp:extent cx="4319905" cy="1522730"/>
+            <wp:effectExtent l="0" t="0" r="4445" b="1270"/>
+            <wp:wrapTopAndBottom/>
+            <wp:docPr id="2" name="Image 2"/>
+            <wp:cNvGraphicFramePr>
+              <a:graphicFrameLocks xmlns:a="http://schemas.openxmlformats.org/drawingml/2006/main" noChangeAspect="1"/>
+            </wp:cNvGraphicFramePr>
+            <a:graphic xmlns:a="http://schemas.openxmlformats.org/drawingml/2006/main">
+              <a:graphicData uri="http://schemas.openxmlformats.org/drawingml/2006/picture">
+                <pic:pic xmlns:pic="http://schemas.openxmlformats.org/drawingml/2006/picture">
+                  <pic:nvPicPr>
+                    <pic:cNvPr id="1" name=""/>
+                    <pic:cNvPicPr/>
+                  </pic:nvPicPr>
+                  <pic:blipFill>
+                    <a:blip r:embed="rId15">
+                      <a:extLst>
+                        <a:ext uri="{28A0092B-C50C-407E-A947-70E740481C1C}">
+                          <a14:useLocalDpi xmlns:a14="http://schemas.microsoft.com/office/drawing/2010/main" val="0"/>
+                        </a:ext>
+                      </a:extLst>
+                    </a:blip>
+                    <a:stretch>
+                      <a:fillRect/>
+                    </a:stretch>
+                  </pic:blipFill>
+                  <pic:spPr>
+                    <a:xfrm>
+                      <a:off x="0" y="0"/>
+                      <a:ext cx="4319905" cy="1522730"/>
+                    </a:xfrm>
+                    <a:prstGeom prst="rect">
+                      <a:avLst/>
+                    </a:prstGeom>
+                  </pic:spPr>
+                </pic:pic>
+              </a:graphicData>
+            </a:graphic>
+            <wp14:sizeRelH relativeFrom="page">
+              <wp14:pctWidth>0</wp14:pctWidth>
+            </wp14:sizeRelH>
+            <wp14:sizeRelV relativeFrom="page">
+              <wp14:pctHeight>0</wp14:pctHeight>
+            </wp14:sizeRelV>
+          </wp:anchor>
+        </w:drawing>
+      </w:r>
+    </w:p>
+    <w:p>
+      <w:pPr>
+        <w:jc w:val="center"/>
+        <w:rPr>
+          <w:rStyle w:val="Titredulivre"/>
+        </w:rPr>
+      </w:pPr>
+      <w:r>
+        <w:rPr>
+          <w:rStyle w:val="Titredulivre"/>
+        </w:rPr>
+        <w:t>Figure VI</w:t>
+      </w:r>
+      <w:r>
+        <w:rPr>
+          <w:rStyle w:val="Titredulivre"/>
+        </w:rPr>
+        <w:t>I</w:t>
+      </w:r>
+      <w:r>
+        <w:rPr>
+          <w:rStyle w:val="Titredulivre"/>
+        </w:rPr>
+        <w:t> : Diagramme des cas d’usage </w:t>
+      </w:r>
+      <w:r>
+        <w:rPr>
+          <w:rStyle w:val="Titredulivre"/>
+        </w:rPr>
+        <w:t xml:space="preserve"> - login</w:t>
+      </w:r>
+    </w:p>
+    <w:p>
+      <w:pPr>
+        <w:jc w:val="center"/>
+        <w:rPr>
+          <w:rStyle w:val="Titredulivre"/>
+        </w:rPr>
+      </w:pPr>
+    </w:p>
+    <w:p>
+      <w:pPr>
+        <w:jc w:val="center"/>
+        <w:rPr>
+          <w:rStyle w:val="Titredulivre"/>
+        </w:rPr>
+      </w:pPr>
+    </w:p>
+    <w:p>
+      <w:pPr>
+        <w:jc w:val="center"/>
+        <w:rPr>
+          <w:rStyle w:val="Titredulivre"/>
+        </w:rPr>
+      </w:pPr>
+    </w:p>
+    <w:p>
+      <w:pPr>
+        <w:jc w:val="center"/>
+        <w:rPr>
+          <w:rStyle w:val="Titredulivre"/>
+        </w:rPr>
+      </w:pPr>
+    </w:p>
+    <w:p>
+      <w:pPr>
+        <w:jc w:val="center"/>
+        <w:rPr>
+          <w:rStyle w:val="Titredulivre"/>
+        </w:rPr>
+      </w:pPr>
+    </w:p>
+    <w:p>
+      <w:pPr>
+        <w:jc w:val="center"/>
+        <w:rPr>
+          <w:rStyle w:val="Titredulivre"/>
+        </w:rPr>
+      </w:pPr>
+      <w:r>
+        <w:rPr>
+          <w:noProof/>
+        </w:rPr>
+        <w:drawing>
+          <wp:anchor distT="0" distB="0" distL="114300" distR="114300" simplePos="0" relativeHeight="251666432" behindDoc="0" locked="0" layoutInCell="1" allowOverlap="1" wp14:anchorId="4AB608A4" wp14:editId="32360F56">
+            <wp:simplePos x="0" y="0"/>
+            <wp:positionH relativeFrom="margin">
+              <wp:posOffset>525246</wp:posOffset>
+            </wp:positionH>
+            <wp:positionV relativeFrom="paragraph">
+              <wp:posOffset>340995</wp:posOffset>
+            </wp:positionV>
+            <wp:extent cx="5603203" cy="3240000"/>
+            <wp:effectExtent l="0" t="0" r="0" b="0"/>
+            <wp:wrapTopAndBottom/>
+            <wp:docPr id="3" name="Image 3"/>
+            <wp:cNvGraphicFramePr>
+              <a:graphicFrameLocks xmlns:a="http://schemas.openxmlformats.org/drawingml/2006/main" noChangeAspect="1"/>
+            </wp:cNvGraphicFramePr>
+            <a:graphic xmlns:a="http://schemas.openxmlformats.org/drawingml/2006/main">
+              <a:graphicData uri="http://schemas.openxmlformats.org/drawingml/2006/picture">
+                <pic:pic xmlns:pic="http://schemas.openxmlformats.org/drawingml/2006/picture">
+                  <pic:nvPicPr>
+                    <pic:cNvPr id="1" name=""/>
+                    <pic:cNvPicPr/>
+                  </pic:nvPicPr>
+                  <pic:blipFill>
+                    <a:blip r:embed="rId16">
+                      <a:extLst>
+                        <a:ext uri="{28A0092B-C50C-407E-A947-70E740481C1C}">
+                          <a14:useLocalDpi xmlns:a14="http://schemas.microsoft.com/office/drawing/2010/main" val="0"/>
+                        </a:ext>
+                      </a:extLst>
+                    </a:blip>
+                    <a:stretch>
+                      <a:fillRect/>
+                    </a:stretch>
+                  </pic:blipFill>
+                  <pic:spPr>
+                    <a:xfrm>
+                      <a:off x="0" y="0"/>
+                      <a:ext cx="5603203" cy="3240000"/>
+                    </a:xfrm>
+                    <a:prstGeom prst="rect">
+                      <a:avLst/>
+                    </a:prstGeom>
+                  </pic:spPr>
+                </pic:pic>
+              </a:graphicData>
+            </a:graphic>
+            <wp14:sizeRelH relativeFrom="page">
+              <wp14:pctWidth>0</wp14:pctWidth>
+            </wp14:sizeRelH>
+            <wp14:sizeRelV relativeFrom="page">
+              <wp14:pctHeight>0</wp14:pctHeight>
+            </wp14:sizeRelV>
+          </wp:anchor>
+        </w:drawing>
+      </w:r>
+    </w:p>
+    <w:p>
+      <w:pPr>
+        <w:jc w:val="center"/>
+        <w:rPr>
+          <w:rStyle w:val="Titredulivre"/>
+        </w:rPr>
+      </w:pPr>
+      <w:r>
+        <w:rPr>
+          <w:rStyle w:val="Titredulivre"/>
+        </w:rPr>
+        <w:t>Figure VI</w:t>
+      </w:r>
+      <w:r>
+        <w:rPr>
+          <w:rStyle w:val="Titredulivre"/>
+        </w:rPr>
+        <w:t>II</w:t>
+      </w:r>
+      <w:r>
+        <w:rPr>
+          <w:rStyle w:val="Titredulivre"/>
+        </w:rPr>
+        <w:t xml:space="preserve"> : </w:t>
+      </w:r>
+      <w:r>
+        <w:rPr>
+          <w:rStyle w:val="Titredulivre"/>
+        </w:rPr>
+        <w:t>Diagramme des cas d’usage : enregistrement</w:t>
+      </w:r>
+    </w:p>
+    <w:p>
+      <w:pPr>
+        <w:jc w:val="center"/>
+        <w:rPr>
+          <w:rStyle w:val="Titredulivre"/>
+        </w:rPr>
+      </w:pPr>
+    </w:p>
+    <w:p>
+      <w:pPr>
+        <w:jc w:val="center"/>
+      </w:pPr>
+      <w:r>
+        <w:br w:type="page"/>
+      </w:r>
+    </w:p>
+    <w:p>
+      <w:pPr>
+        <w:jc w:val="center"/>
+      </w:pPr>
+    </w:p>
+    <w:p>
+      <w:pPr>
+        <w:jc w:val="center"/>
+        <w:rPr>
+          <w:rStyle w:val="Titredulivre"/>
+        </w:rPr>
+      </w:pPr>
+      <w:r>
+        <w:rPr>
+          <w:noProof/>
+        </w:rPr>
+        <w:drawing>
+          <wp:anchor distT="0" distB="0" distL="114300" distR="114300" simplePos="0" relativeHeight="251667456" behindDoc="0" locked="0" layoutInCell="1" allowOverlap="1" wp14:anchorId="64CDC626" wp14:editId="52A5B1B1">
+            <wp:simplePos x="0" y="0"/>
+            <wp:positionH relativeFrom="margin">
+              <wp:align>center</wp:align>
+            </wp:positionH>
+            <wp:positionV relativeFrom="paragraph">
+              <wp:posOffset>2743</wp:posOffset>
+            </wp:positionV>
+            <wp:extent cx="5760000" cy="3229333"/>
+            <wp:effectExtent l="0" t="0" r="0" b="9525"/>
+            <wp:wrapTopAndBottom/>
+            <wp:docPr id="5" name="Image 5"/>
+            <wp:cNvGraphicFramePr>
+              <a:graphicFrameLocks xmlns:a="http://schemas.openxmlformats.org/drawingml/2006/main" noChangeAspect="1"/>
+            </wp:cNvGraphicFramePr>
+            <a:graphic xmlns:a="http://schemas.openxmlformats.org/drawingml/2006/main">
+              <a:graphicData uri="http://schemas.openxmlformats.org/drawingml/2006/picture">
+                <pic:pic xmlns:pic="http://schemas.openxmlformats.org/drawingml/2006/picture">
+                  <pic:nvPicPr>
+                    <pic:cNvPr id="1" name=""/>
+                    <pic:cNvPicPr/>
+                  </pic:nvPicPr>
+                  <pic:blipFill>
+                    <a:blip r:embed="rId17">
+                      <a:extLst>
+                        <a:ext uri="{28A0092B-C50C-407E-A947-70E740481C1C}">
+                          <a14:useLocalDpi xmlns:a14="http://schemas.microsoft.com/office/drawing/2010/main" val="0"/>
+                        </a:ext>
+                      </a:extLst>
+                    </a:blip>
+                    <a:stretch>
+                      <a:fillRect/>
+                    </a:stretch>
+                  </pic:blipFill>
+                  <pic:spPr>
+                    <a:xfrm>
+                      <a:off x="0" y="0"/>
+                      <a:ext cx="5760000" cy="3229333"/>
+                    </a:xfrm>
+                    <a:prstGeom prst="rect">
+                      <a:avLst/>
+                    </a:prstGeom>
+                  </pic:spPr>
+                </pic:pic>
+              </a:graphicData>
+            </a:graphic>
+            <wp14:sizeRelH relativeFrom="page">
+              <wp14:pctWidth>0</wp14:pctWidth>
+            </wp14:sizeRelH>
+            <wp14:sizeRelV relativeFrom="page">
+              <wp14:pctHeight>0</wp14:pctHeight>
+            </wp14:sizeRelV>
+          </wp:anchor>
+        </w:drawing>
+      </w:r>
+      <w:r>
+        <w:rPr>
+          <w:rStyle w:val="Titredulivre"/>
+        </w:rPr>
+        <w:t xml:space="preserve">Figure </w:t>
+      </w:r>
+      <w:r>
+        <w:rPr>
+          <w:rStyle w:val="Titredulivre"/>
+        </w:rPr>
+        <w:t>IX</w:t>
+      </w:r>
+      <w:r>
+        <w:rPr>
+          <w:rStyle w:val="Titredulivre"/>
+        </w:rPr>
+        <w:t> : Diagra</w:t>
+      </w:r>
+      <w:r>
+        <w:rPr>
+          <w:rStyle w:val="Titredulivre"/>
+        </w:rPr>
+        <w:t>m</w:t>
+      </w:r>
+      <w:r>
+        <w:rPr>
+          <w:rStyle w:val="Titredulivre"/>
+        </w:rPr>
+        <w:t xml:space="preserve">me des cas d’usage : </w:t>
+      </w:r>
+      <w:r>
+        <w:rPr>
+          <w:rStyle w:val="Titredulivre"/>
+        </w:rPr>
+        <w:t>écran principal</w:t>
+      </w:r>
+    </w:p>
+    <w:p>
+      <w:pPr>
+        <w:jc w:val="center"/>
+        <w:rPr>
+          <w:rStyle w:val="Titredulivre"/>
+        </w:rPr>
+      </w:pPr>
+    </w:p>
+    <w:p>
+      <w:pPr>
+        <w:jc w:val="center"/>
+        <w:rPr>
+          <w:rStyle w:val="Titredulivre"/>
+        </w:rPr>
+      </w:pPr>
+    </w:p>
+    <w:p>
+      <w:pPr>
+        <w:jc w:val="center"/>
+      </w:pPr>
+      <w:r>
+        <w:rPr>
+          <w:noProof/>
+        </w:rPr>
+        <w:drawing>
+          <wp:inline distT="0" distB="0" distL="0" distR="0" wp14:anchorId="5781611D" wp14:editId="5286E6D9">
+            <wp:extent cx="5760000" cy="3203200"/>
+            <wp:effectExtent l="0" t="0" r="0" b="0"/>
+            <wp:docPr id="11" name="Image 11"/>
+            <wp:cNvGraphicFramePr>
+              <a:graphicFrameLocks xmlns:a="http://schemas.openxmlformats.org/drawingml/2006/main" noChangeAspect="1"/>
+            </wp:cNvGraphicFramePr>
+            <a:graphic xmlns:a="http://schemas.openxmlformats.org/drawingml/2006/main">
+              <a:graphicData uri="http://schemas.openxmlformats.org/drawingml/2006/picture">
+                <pic:pic xmlns:pic="http://schemas.openxmlformats.org/drawingml/2006/picture">
+                  <pic:nvPicPr>
+                    <pic:cNvPr id="1" name=""/>
+                    <pic:cNvPicPr/>
+                  </pic:nvPicPr>
+                  <pic:blipFill>
+                    <a:blip r:embed="rId18"/>
+                    <a:stretch>
+                      <a:fillRect/>
+                    </a:stretch>
+                  </pic:blipFill>
+                  <pic:spPr>
+                    <a:xfrm>
+                      <a:off x="0" y="0"/>
+                      <a:ext cx="5760000" cy="3203200"/>
+                    </a:xfrm>
+                    <a:prstGeom prst="rect">
+                      <a:avLst/>
+                    </a:prstGeom>
+                  </pic:spPr>
+                </pic:pic>
+              </a:graphicData>
+            </a:graphic>
+          </wp:inline>
+        </w:drawing>
+      </w:r>
+    </w:p>
+    <w:p>
+      <w:pPr>
+        <w:jc w:val="center"/>
+        <w:rPr>
+          <w:rStyle w:val="Titredulivre"/>
+        </w:rPr>
+      </w:pPr>
+      <w:r>
+        <w:rPr>
+          <w:rStyle w:val="Titredulivre"/>
+        </w:rPr>
+        <w:t xml:space="preserve">Figure </w:t>
+      </w:r>
+      <w:r>
+        <w:rPr>
+          <w:rStyle w:val="Titredulivre"/>
+        </w:rPr>
+        <w:t>X</w:t>
+      </w:r>
+      <w:r>
+        <w:rPr>
+          <w:rStyle w:val="Titredulivre"/>
+        </w:rPr>
+        <w:t xml:space="preserve"> : Diagramme des cas d’usage : </w:t>
+      </w:r>
+      <w:r>
+        <w:rPr>
+          <w:rStyle w:val="Titredulivre"/>
+        </w:rPr>
+        <w:t>ajout d’évènement</w:t>
+      </w:r>
+    </w:p>
+    <w:p>
+      <w:pPr>
+        <w:jc w:val="center"/>
+      </w:pPr>
+    </w:p>
+    <w:p>
+      <w:pPr>
+        <w:jc w:val="center"/>
+      </w:pPr>
+    </w:p>
+    <w:p>
+      <w:pPr>
+        <w:jc w:val="center"/>
+      </w:pPr>
+    </w:p>
+    <w:p>
+      <w:pPr>
+        <w:jc w:val="center"/>
+      </w:pPr>
+    </w:p>
+    <w:p>
+      <w:pPr>
+        <w:jc w:val="center"/>
+      </w:pPr>
+      <w:r>
+        <w:rPr>
+          <w:noProof/>
+        </w:rPr>
+        <w:drawing>
+          <wp:inline distT="0" distB="0" distL="0" distR="0" wp14:anchorId="78B8417E" wp14:editId="651E5E91">
+            <wp:extent cx="6858000" cy="4206875"/>
+            <wp:effectExtent l="0" t="0" r="0" b="3175"/>
+            <wp:docPr id="12" name="Image 12"/>
+            <wp:cNvGraphicFramePr>
+              <a:graphicFrameLocks xmlns:a="http://schemas.openxmlformats.org/drawingml/2006/main" noChangeAspect="1"/>
+            </wp:cNvGraphicFramePr>
+            <a:graphic xmlns:a="http://schemas.openxmlformats.org/drawingml/2006/main">
+              <a:graphicData uri="http://schemas.openxmlformats.org/drawingml/2006/picture">
+                <pic:pic xmlns:pic="http://schemas.openxmlformats.org/drawingml/2006/picture">
+                  <pic:nvPicPr>
+                    <pic:cNvPr id="1" name=""/>
+                    <pic:cNvPicPr/>
+                  </pic:nvPicPr>
+                  <pic:blipFill>
+                    <a:blip r:embed="rId19"/>
+                    <a:stretch>
+                      <a:fillRect/>
+                    </a:stretch>
+                  </pic:blipFill>
+                  <pic:spPr>
+                    <a:xfrm>
+                      <a:off x="0" y="0"/>
+                      <a:ext cx="6858000" cy="4206875"/>
+                    </a:xfrm>
+                    <a:prstGeom prst="rect">
+                      <a:avLst/>
+                    </a:prstGeom>
+                  </pic:spPr>
+                </pic:pic>
+              </a:graphicData>
+            </a:graphic>
+          </wp:inline>
+        </w:drawing>
+      </w:r>
+    </w:p>
+    <w:p>
+      <w:pPr>
+        <w:jc w:val="center"/>
+        <w:rPr>
+          <w:rStyle w:val="Titredulivre"/>
+        </w:rPr>
+      </w:pPr>
+      <w:r>
+        <w:rPr>
+          <w:rStyle w:val="Titredulivre"/>
+        </w:rPr>
+        <w:t>Figure X</w:t>
+      </w:r>
+      <w:r>
+        <w:rPr>
+          <w:rStyle w:val="Titredulivre"/>
+        </w:rPr>
+        <w:t>I</w:t>
+      </w:r>
+      <w:r>
+        <w:rPr>
+          <w:rStyle w:val="Titredulivre"/>
+        </w:rPr>
+        <w:t xml:space="preserve"> : Diagramme des cas d’usage : </w:t>
+      </w:r>
+      <w:r>
+        <w:rPr>
+          <w:rStyle w:val="Titredulivre"/>
+        </w:rPr>
+        <w:t>joindre évènement</w:t>
+      </w:r>
+    </w:p>
+    <w:p>
+      <w:pPr>
+        <w:jc w:val="center"/>
+      </w:pPr>
+    </w:p>
+    <w:p>
+      <w:pPr>
+        <w:jc w:val="center"/>
+      </w:pPr>
+    </w:p>
+    <w:p>
+      <w:pPr>
+        <w:jc w:val="center"/>
+      </w:pPr>
+    </w:p>
+    <w:p>
+      <w:r>
+        <w:br w:type="page"/>
+      </w:r>
+    </w:p>
+    <w:p>
+      <w:pPr>
+        <w:pStyle w:val="Titre2"/>
+        <w:rPr>
+          <w:b/>
+          <w:bCs/>
+        </w:rPr>
+      </w:pPr>
+      <w:r>
+        <w:rPr>
+          <w:b/>
+          <w:bCs/>
+        </w:rPr>
         <w:lastRenderedPageBreak/>
         <w:t>Diagramme de classes</w:t>
       </w:r>
     </w:p>
     <w:p>
-      <w:r>
-        <w:br w:type="page"/>
-      </w:r>
-    </w:p>
-    <w:p>
       <w:pPr>
         <w:pStyle w:val="Titre2"/>
         <w:rPr>
@@ -1077,20 +2032,545 @@
           <w:bCs/>
         </w:rPr>
       </w:pPr>
-      <w:r>
+    </w:p>
+    <w:p>
+      <w:pPr>
+        <w:pStyle w:val="Titre2"/>
+      </w:pPr>
+      <w:r>
+        <w:rPr>
+          <w:noProof/>
+        </w:rPr>
+        <w:drawing>
+          <wp:inline distT="0" distB="0" distL="0" distR="0" wp14:anchorId="2028A9F4" wp14:editId="325134B6">
+            <wp:extent cx="6048827" cy="4680000"/>
+            <wp:effectExtent l="0" t="0" r="9525" b="6350"/>
+            <wp:docPr id="14" name="Image 14"/>
+            <wp:cNvGraphicFramePr>
+              <a:graphicFrameLocks xmlns:a="http://schemas.openxmlformats.org/drawingml/2006/main" noChangeAspect="1"/>
+            </wp:cNvGraphicFramePr>
+            <a:graphic xmlns:a="http://schemas.openxmlformats.org/drawingml/2006/main">
+              <a:graphicData uri="http://schemas.openxmlformats.org/drawingml/2006/picture">
+                <pic:pic xmlns:pic="http://schemas.openxmlformats.org/drawingml/2006/picture">
+                  <pic:nvPicPr>
+                    <pic:cNvPr id="1" name=""/>
+                    <pic:cNvPicPr/>
+                  </pic:nvPicPr>
+                  <pic:blipFill>
+                    <a:blip r:embed="rId14"/>
+                    <a:stretch>
+                      <a:fillRect/>
+                    </a:stretch>
+                  </pic:blipFill>
+                  <pic:spPr>
+                    <a:xfrm>
+                      <a:off x="0" y="0"/>
+                      <a:ext cx="6048827" cy="4680000"/>
+                    </a:xfrm>
+                    <a:prstGeom prst="rect">
+                      <a:avLst/>
+                    </a:prstGeom>
+                  </pic:spPr>
+                </pic:pic>
+              </a:graphicData>
+            </a:graphic>
+          </wp:inline>
+        </w:drawing>
+      </w:r>
+    </w:p>
+    <w:p>
+      <w:pPr>
+        <w:jc w:val="center"/>
+        <w:rPr>
+          <w:rStyle w:val="Titredulivre"/>
+        </w:rPr>
+      </w:pPr>
+      <w:r>
+        <w:rPr>
+          <w:rStyle w:val="Titredulivre"/>
+        </w:rPr>
+        <w:t>Figure X</w:t>
+      </w:r>
+      <w:r>
+        <w:rPr>
+          <w:rStyle w:val="Titredulivre"/>
+        </w:rPr>
+        <w:t>I</w:t>
+      </w:r>
+      <w:r>
+        <w:rPr>
+          <w:rStyle w:val="Titredulivre"/>
+        </w:rPr>
+        <w:t xml:space="preserve">I : Diagramme </w:t>
+      </w:r>
+      <w:r>
+        <w:rPr>
+          <w:rStyle w:val="Titredulivre"/>
+        </w:rPr>
+        <w:t>de classe</w:t>
+      </w:r>
+      <w:r>
+        <w:rPr>
+          <w:rStyle w:val="Titredulivre"/>
+        </w:rPr>
+        <w:t xml:space="preserve"> : </w:t>
+      </w:r>
+      <w:r>
+        <w:rPr>
+          <w:rStyle w:val="Titredulivre"/>
+        </w:rPr>
+        <w:t>webapp</w:t>
+      </w:r>
+    </w:p>
+    <w:p>
+      <w:pPr>
+        <w:jc w:val="center"/>
+        <w:rPr>
+          <w:rStyle w:val="Titredulivre"/>
+        </w:rPr>
+      </w:pPr>
+    </w:p>
+    <w:p>
+      <w:pPr>
+        <w:pStyle w:val="Titre2"/>
         <w:rPr>
           <w:b/>
           <w:bCs/>
         </w:rPr>
+      </w:pPr>
+      <w:r>
+        <w:rPr>
+          <w:noProof/>
+        </w:rPr>
         <w:lastRenderedPageBreak/>
+        <w:drawing>
+          <wp:inline distT="0" distB="0" distL="0" distR="0" wp14:anchorId="6655DD13" wp14:editId="3806088B">
+            <wp:extent cx="6858000" cy="3053080"/>
+            <wp:effectExtent l="0" t="0" r="0" b="0"/>
+            <wp:docPr id="15" name="Image 15"/>
+            <wp:cNvGraphicFramePr>
+              <a:graphicFrameLocks xmlns:a="http://schemas.openxmlformats.org/drawingml/2006/main" noChangeAspect="1"/>
+            </wp:cNvGraphicFramePr>
+            <a:graphic xmlns:a="http://schemas.openxmlformats.org/drawingml/2006/main">
+              <a:graphicData uri="http://schemas.openxmlformats.org/drawingml/2006/picture">
+                <pic:pic xmlns:pic="http://schemas.openxmlformats.org/drawingml/2006/picture">
+                  <pic:nvPicPr>
+                    <pic:cNvPr id="1" name=""/>
+                    <pic:cNvPicPr/>
+                  </pic:nvPicPr>
+                  <pic:blipFill>
+                    <a:blip r:embed="rId20"/>
+                    <a:stretch>
+                      <a:fillRect/>
+                    </a:stretch>
+                  </pic:blipFill>
+                  <pic:spPr>
+                    <a:xfrm>
+                      <a:off x="0" y="0"/>
+                      <a:ext cx="6858000" cy="3053080"/>
+                    </a:xfrm>
+                    <a:prstGeom prst="rect">
+                      <a:avLst/>
+                    </a:prstGeom>
+                  </pic:spPr>
+                </pic:pic>
+              </a:graphicData>
+            </a:graphic>
+          </wp:inline>
+        </w:drawing>
+      </w:r>
+    </w:p>
+    <w:p>
+      <w:pPr>
+        <w:jc w:val="center"/>
+        <w:rPr>
+          <w:rStyle w:val="Titredulivre"/>
+        </w:rPr>
+      </w:pPr>
+      <w:r>
+        <w:rPr>
+          <w:rStyle w:val="Titredulivre"/>
+        </w:rPr>
+        <w:t>Figure XII</w:t>
+      </w:r>
+      <w:r>
+        <w:rPr>
+          <w:rStyle w:val="Titredulivre"/>
+        </w:rPr>
+        <w:t>I</w:t>
+      </w:r>
+      <w:r>
+        <w:rPr>
+          <w:rStyle w:val="Titredulivre"/>
+        </w:rPr>
+        <w:t xml:space="preserve"> : Diagramme de classe : </w:t>
+      </w:r>
+      <w:r>
+        <w:rPr>
+          <w:rStyle w:val="Titredulivre"/>
+        </w:rPr>
+        <w:t>algorithme génétique</w:t>
+      </w:r>
+    </w:p>
+    <w:p>
+      <w:pPr>
+        <w:pStyle w:val="Titre2"/>
+        <w:rPr>
+          <w:b/>
+          <w:bCs/>
+        </w:rPr>
+      </w:pPr>
+    </w:p>
+    <w:p>
+      <w:pPr>
+        <w:pStyle w:val="Titre2"/>
+        <w:rPr>
+          <w:b/>
+          <w:bCs/>
+        </w:rPr>
+      </w:pPr>
+      <w:r>
+        <w:rPr>
+          <w:b/>
+          <w:bCs/>
+        </w:rPr>
         <w:t>Diagramme de séquences</w:t>
       </w:r>
     </w:p>
+    <w:p>
+      <w:r>
+        <w:rPr>
+          <w:noProof/>
+        </w:rPr>
+        <w:drawing>
+          <wp:anchor distT="0" distB="0" distL="114300" distR="114300" simplePos="0" relativeHeight="251668480" behindDoc="0" locked="0" layoutInCell="1" allowOverlap="1" wp14:anchorId="6019386C" wp14:editId="136C946A">
+            <wp:simplePos x="0" y="0"/>
+            <wp:positionH relativeFrom="margin">
+              <wp:align>left</wp:align>
+            </wp:positionH>
+            <wp:positionV relativeFrom="paragraph">
+              <wp:posOffset>217475</wp:posOffset>
+            </wp:positionV>
+            <wp:extent cx="6858000" cy="3117850"/>
+            <wp:effectExtent l="0" t="0" r="0" b="6350"/>
+            <wp:wrapTopAndBottom/>
+            <wp:docPr id="17" name="Image 17"/>
+            <wp:cNvGraphicFramePr>
+              <a:graphicFrameLocks xmlns:a="http://schemas.openxmlformats.org/drawingml/2006/main" noChangeAspect="1"/>
+            </wp:cNvGraphicFramePr>
+            <a:graphic xmlns:a="http://schemas.openxmlformats.org/drawingml/2006/main">
+              <a:graphicData uri="http://schemas.openxmlformats.org/drawingml/2006/picture">
+                <pic:pic xmlns:pic="http://schemas.openxmlformats.org/drawingml/2006/picture">
+                  <pic:nvPicPr>
+                    <pic:cNvPr id="1" name=""/>
+                    <pic:cNvPicPr/>
+                  </pic:nvPicPr>
+                  <pic:blipFill>
+                    <a:blip r:embed="rId21">
+                      <a:extLst>
+                        <a:ext uri="{28A0092B-C50C-407E-A947-70E740481C1C}">
+                          <a14:useLocalDpi xmlns:a14="http://schemas.microsoft.com/office/drawing/2010/main" val="0"/>
+                        </a:ext>
+                      </a:extLst>
+                    </a:blip>
+                    <a:stretch>
+                      <a:fillRect/>
+                    </a:stretch>
+                  </pic:blipFill>
+                  <pic:spPr>
+                    <a:xfrm>
+                      <a:off x="0" y="0"/>
+                      <a:ext cx="6858000" cy="3117850"/>
+                    </a:xfrm>
+                    <a:prstGeom prst="rect">
+                      <a:avLst/>
+                    </a:prstGeom>
+                  </pic:spPr>
+                </pic:pic>
+              </a:graphicData>
+            </a:graphic>
+            <wp14:sizeRelH relativeFrom="page">
+              <wp14:pctWidth>0</wp14:pctWidth>
+            </wp14:sizeRelH>
+            <wp14:sizeRelV relativeFrom="page">
+              <wp14:pctHeight>0</wp14:pctHeight>
+            </wp14:sizeRelV>
+          </wp:anchor>
+        </w:drawing>
+      </w:r>
+    </w:p>
+    <w:p>
+      <w:pPr>
+        <w:jc w:val="center"/>
+        <w:rPr>
+          <w:rStyle w:val="Titredulivre"/>
+        </w:rPr>
+      </w:pPr>
+      <w:r>
+        <w:rPr>
+          <w:rStyle w:val="Titredulivre"/>
+        </w:rPr>
+        <w:t>Figure XI</w:t>
+      </w:r>
+      <w:r>
+        <w:rPr>
+          <w:rStyle w:val="Titredulivre"/>
+        </w:rPr>
+        <w:t>V</w:t>
+      </w:r>
+      <w:r>
+        <w:rPr>
+          <w:rStyle w:val="Titredulivre"/>
+        </w:rPr>
+        <w:t xml:space="preserve"> : Diagramme de </w:t>
+      </w:r>
+      <w:r>
+        <w:rPr>
+          <w:rStyle w:val="Titredulivre"/>
+        </w:rPr>
+        <w:t>séquences</w:t>
+      </w:r>
+      <w:r>
+        <w:rPr>
+          <w:rStyle w:val="Titredulivre"/>
+        </w:rPr>
+        <w:t xml:space="preserve"> : </w:t>
+      </w:r>
+      <w:r>
+        <w:rPr>
+          <w:rStyle w:val="Titredulivre"/>
+        </w:rPr>
+        <w:t>enregistrement</w:t>
+      </w:r>
+    </w:p>
+    <w:p>
+      <w:pPr>
+        <w:jc w:val="center"/>
+        <w:rPr>
+          <w:rStyle w:val="Titredulivre"/>
+        </w:rPr>
+      </w:pPr>
+    </w:p>
+    <w:p>
+      <w:pPr>
+        <w:jc w:val="center"/>
+        <w:rPr>
+          <w:rStyle w:val="Titredulivre"/>
+        </w:rPr>
+      </w:pPr>
+    </w:p>
+    <w:p>
+      <w:pPr>
+        <w:jc w:val="center"/>
+        <w:rPr>
+          <w:rStyle w:val="Titredulivre"/>
+        </w:rPr>
+      </w:pPr>
+    </w:p>
     <w:p/>
     <w:p>
-      <w:r>
-        <w:br w:type="page"/>
-      </w:r>
+      <w:pPr>
+        <w:jc w:val="center"/>
+        <w:rPr>
+          <w:rStyle w:val="Titredulivre"/>
+        </w:rPr>
+      </w:pPr>
+      <w:r>
+        <w:rPr>
+          <w:noProof/>
+        </w:rPr>
+        <w:lastRenderedPageBreak/>
+        <w:drawing>
+          <wp:anchor distT="0" distB="0" distL="114300" distR="114300" simplePos="0" relativeHeight="251669504" behindDoc="0" locked="0" layoutInCell="1" allowOverlap="1" wp14:anchorId="4E65BDDD" wp14:editId="519D7589">
+            <wp:simplePos x="0" y="0"/>
+            <wp:positionH relativeFrom="margin">
+              <wp:align>center</wp:align>
+            </wp:positionH>
+            <wp:positionV relativeFrom="paragraph">
+              <wp:posOffset>-1524</wp:posOffset>
+            </wp:positionV>
+            <wp:extent cx="6858000" cy="2774315"/>
+            <wp:effectExtent l="0" t="0" r="0" b="6985"/>
+            <wp:wrapTopAndBottom/>
+            <wp:docPr id="18" name="Image 18"/>
+            <wp:cNvGraphicFramePr>
+              <a:graphicFrameLocks xmlns:a="http://schemas.openxmlformats.org/drawingml/2006/main" noChangeAspect="1"/>
+            </wp:cNvGraphicFramePr>
+            <a:graphic xmlns:a="http://schemas.openxmlformats.org/drawingml/2006/main">
+              <a:graphicData uri="http://schemas.openxmlformats.org/drawingml/2006/picture">
+                <pic:pic xmlns:pic="http://schemas.openxmlformats.org/drawingml/2006/picture">
+                  <pic:nvPicPr>
+                    <pic:cNvPr id="1" name=""/>
+                    <pic:cNvPicPr/>
+                  </pic:nvPicPr>
+                  <pic:blipFill>
+                    <a:blip r:embed="rId22">
+                      <a:extLst>
+                        <a:ext uri="{28A0092B-C50C-407E-A947-70E740481C1C}">
+                          <a14:useLocalDpi xmlns:a14="http://schemas.microsoft.com/office/drawing/2010/main" val="0"/>
+                        </a:ext>
+                      </a:extLst>
+                    </a:blip>
+                    <a:stretch>
+                      <a:fillRect/>
+                    </a:stretch>
+                  </pic:blipFill>
+                  <pic:spPr>
+                    <a:xfrm>
+                      <a:off x="0" y="0"/>
+                      <a:ext cx="6858000" cy="2774315"/>
+                    </a:xfrm>
+                    <a:prstGeom prst="rect">
+                      <a:avLst/>
+                    </a:prstGeom>
+                  </pic:spPr>
+                </pic:pic>
+              </a:graphicData>
+            </a:graphic>
+            <wp14:sizeRelH relativeFrom="page">
+              <wp14:pctWidth>0</wp14:pctWidth>
+            </wp14:sizeRelH>
+            <wp14:sizeRelV relativeFrom="page">
+              <wp14:pctHeight>0</wp14:pctHeight>
+            </wp14:sizeRelV>
+          </wp:anchor>
+        </w:drawing>
+      </w:r>
+      <w:r>
+        <w:rPr>
+          <w:rStyle w:val="Titredulivre"/>
+        </w:rPr>
+        <w:t xml:space="preserve">Figure XV : Diagramme de classe : </w:t>
+      </w:r>
+      <w:r>
+        <w:rPr>
+          <w:rStyle w:val="Titredulivre"/>
+        </w:rPr>
+        <w:t>joindre évènement</w:t>
+      </w:r>
+    </w:p>
+    <w:p>
+      <w:pPr>
+        <w:jc w:val="center"/>
+        <w:rPr>
+          <w:rStyle w:val="Titredulivre"/>
+        </w:rPr>
+      </w:pPr>
+    </w:p>
+    <w:p>
+      <w:pPr>
+        <w:jc w:val="center"/>
+        <w:rPr>
+          <w:rStyle w:val="Titredulivre"/>
+        </w:rPr>
+      </w:pPr>
+    </w:p>
+    <w:p>
+      <w:pPr>
+        <w:jc w:val="center"/>
+        <w:rPr>
+          <w:rStyle w:val="Titredulivre"/>
+        </w:rPr>
+      </w:pPr>
+    </w:p>
+    <w:p>
+      <w:pPr>
+        <w:jc w:val="center"/>
+        <w:rPr>
+          <w:rStyle w:val="Titredulivre"/>
+        </w:rPr>
+      </w:pPr>
+    </w:p>
+    <w:p>
+      <w:pPr>
+        <w:jc w:val="center"/>
+        <w:rPr>
+          <w:rStyle w:val="Titredulivre"/>
+        </w:rPr>
+      </w:pPr>
+      <w:r>
+        <w:rPr>
+          <w:noProof/>
+        </w:rPr>
+        <w:drawing>
+          <wp:inline distT="0" distB="0" distL="0" distR="0" wp14:anchorId="214094AC" wp14:editId="441A2A6B">
+            <wp:extent cx="6858000" cy="4585335"/>
+            <wp:effectExtent l="0" t="0" r="0" b="5715"/>
+            <wp:docPr id="19" name="Image 19"/>
+            <wp:cNvGraphicFramePr>
+              <a:graphicFrameLocks xmlns:a="http://schemas.openxmlformats.org/drawingml/2006/main" noChangeAspect="1"/>
+            </wp:cNvGraphicFramePr>
+            <a:graphic xmlns:a="http://schemas.openxmlformats.org/drawingml/2006/main">
+              <a:graphicData uri="http://schemas.openxmlformats.org/drawingml/2006/picture">
+                <pic:pic xmlns:pic="http://schemas.openxmlformats.org/drawingml/2006/picture">
+                  <pic:nvPicPr>
+                    <pic:cNvPr id="1" name=""/>
+                    <pic:cNvPicPr/>
+                  </pic:nvPicPr>
+                  <pic:blipFill>
+                    <a:blip r:embed="rId23"/>
+                    <a:stretch>
+                      <a:fillRect/>
+                    </a:stretch>
+                  </pic:blipFill>
+                  <pic:spPr>
+                    <a:xfrm>
+                      <a:off x="0" y="0"/>
+                      <a:ext cx="6858000" cy="4585335"/>
+                    </a:xfrm>
+                    <a:prstGeom prst="rect">
+                      <a:avLst/>
+                    </a:prstGeom>
+                  </pic:spPr>
+                </pic:pic>
+              </a:graphicData>
+            </a:graphic>
+          </wp:inline>
+        </w:drawing>
+      </w:r>
+    </w:p>
+    <w:p>
+      <w:pPr>
+        <w:jc w:val="center"/>
+        <w:rPr>
+          <w:rStyle w:val="Titredulivre"/>
+        </w:rPr>
+      </w:pPr>
+      <w:r>
+        <w:rPr>
+          <w:rStyle w:val="Titredulivre"/>
+        </w:rPr>
+        <w:lastRenderedPageBreak/>
+        <w:t>Figure XV</w:t>
+      </w:r>
+      <w:r>
+        <w:rPr>
+          <w:rStyle w:val="Titredulivre"/>
+        </w:rPr>
+        <w:t>I</w:t>
+      </w:r>
+      <w:r>
+        <w:rPr>
+          <w:rStyle w:val="Titredulivre"/>
+        </w:rPr>
+        <w:t xml:space="preserve"> : Diagramme de classe : </w:t>
+      </w:r>
+      <w:r>
+        <w:rPr>
+          <w:rStyle w:val="Titredulivre"/>
+        </w:rPr>
+        <w:t>générer horaire</w:t>
+      </w:r>
+    </w:p>
+    <w:p>
+      <w:pPr>
+        <w:jc w:val="center"/>
+        <w:rPr>
+          <w:rStyle w:val="Titredulivre"/>
+          <w:i w:val="0"/>
+          <w:iCs w:val="0"/>
+        </w:rPr>
+      </w:pPr>
     </w:p>
     <w:p/>
     <w:p>
@@ -1136,7 +2616,7 @@
                     <pic:cNvPicPr/>
                   </pic:nvPicPr>
                   <pic:blipFill>
-                    <a:blip r:embed="rId12">
+                    <a:blip r:embed="rId24">
                       <a:extLst>
                         <a:ext uri="{28A0092B-C50C-407E-A947-70E740481C1C}">
                           <a14:useLocalDpi xmlns:a14="http://schemas.microsoft.com/office/drawing/2010/main" val="0"/>
@@ -1169,7 +2649,37 @@
         <w:rPr>
           <w:rStyle w:val="Titredulivre"/>
         </w:rPr>
-        <w:t>Figure : Schéma de la base de donnée</w:t>
+        <w:t>Figure</w:t>
+      </w:r>
+      <w:r>
+        <w:rPr>
+          <w:rStyle w:val="Titredulivre"/>
+        </w:rPr>
+        <w:t xml:space="preserve"> </w:t>
+      </w:r>
+      <w:r>
+        <w:rPr>
+          <w:rStyle w:val="Titredulivre"/>
+        </w:rPr>
+        <w:t>XVI</w:t>
+      </w:r>
+      <w:r>
+        <w:rPr>
+          <w:rStyle w:val="Titredulivre"/>
+        </w:rPr>
+        <w:t>I</w:t>
+      </w:r>
+      <w:r>
+        <w:rPr>
+          <w:rStyle w:val="Titredulivre"/>
+        </w:rPr>
+        <w:t> </w:t>
+      </w:r>
+      <w:r>
+        <w:rPr>
+          <w:rStyle w:val="Titredulivre"/>
+        </w:rPr>
+        <w:t> : Schéma de la base de donnée</w:t>
       </w:r>
     </w:p>
     <w:p>
@@ -1180,19 +2690,144 @@
     <w:p/>
     <w:p>
       <w:r>
-        <w:t xml:space="preserve">Le choix définitif de la technologie n’est pas encore choisi au moment de remettre ce document. Le language choisi sera soit PosgreSQL ou bien MongoDB. Ayant moins d’expérience dans l’utilisation de MongoDB, nous avons une préférence vers cette technologie dans le but d’apprendre </w:t>
+        <w:t xml:space="preserve">Le choix définitif de la technologie n’est pas encore choisi au moment de remettre ce document. Le language choisi sera soit PosgreSQL ou bien MongoDB. Ayant moins d’expérience dans l’utilisation de MongoDB, nous avons une préférence vers cette technologie dans </w:t>
+      </w:r>
+      <w:r>
+        <w:t>le but d’améliorer notre connaissance d’une technologie.</w:t>
+      </w:r>
+    </w:p>
+    <w:p>
+      <w:r>
+        <w:t xml:space="preserve">Dans les deux solutions envisagées, il est possible d’être directement les données sous format JSON. Il s’agit du standard qui sera utilisé pour communiquer entre le </w:t>
+      </w:r>
+      <w:r>
+        <w:rPr>
+          <w:i/>
+          <w:iCs/>
+        </w:rPr>
+        <w:t>front-end</w:t>
+      </w:r>
+      <w:r>
+        <w:t xml:space="preserve">, le </w:t>
+      </w:r>
+      <w:r>
+        <w:rPr>
+          <w:i/>
+          <w:iCs/>
+        </w:rPr>
+        <w:t>back-end</w:t>
+      </w:r>
+      <w:r>
+        <w:t xml:space="preserve"> et le script d’algorithme génétique. </w:t>
       </w:r>
     </w:p>
     <w:p/>
     <w:p/>
     <w:sectPr>
+      <w:footerReference w:type="default" r:id="rId25"/>
       <w:pgSz w:w="12240" w:h="15840"/>
       <w:pgMar w:top="720" w:right="720" w:bottom="720" w:left="720" w:header="708" w:footer="708" w:gutter="0"/>
       <w:cols w:space="708"/>
+      <w:titlePg/>
       <w:docGrid w:linePitch="360"/>
     </w:sectPr>
   </w:body>
 </w:document>
+</file>
+
+<file path=word/endnotes.xml><?xml version="1.0" encoding="utf-8"?>
+<w:endnotes xmlns:wpc="http://schemas.microsoft.com/office/word/2010/wordprocessingCanvas" xmlns:cx="http://schemas.microsoft.com/office/drawing/2014/chartex" xmlns:cx1="http://schemas.microsoft.com/office/drawing/2015/9/8/chartex" xmlns:cx2="http://schemas.microsoft.com/office/drawing/2015/10/21/chartex" xmlns:cx3="http://schemas.microsoft.com/office/drawing/2016/5/9/chartex" xmlns:cx4="http://schemas.microsoft.com/office/drawing/2016/5/10/chartex" xmlns:cx5="http://schemas.microsoft.com/office/drawing/2016/5/11/chartex" xmlns:cx6="http://schemas.microsoft.com/office/drawing/2016/5/12/chartex" xmlns:cx7="http://schemas.microsoft.com/office/drawing/2016/5/13/chartex" xmlns:cx8="http://schemas.microsoft.com/office/drawing/2016/5/14/chartex" xmlns:mc="http://schemas.openxmlformats.org/markup-compatibility/2006" xmlns:aink="http://schemas.microsoft.com/office/drawing/2016/ink" xmlns:am3d="http://schemas.microsoft.com/office/drawing/2017/model3d" xmlns:o="urn:schemas-microsoft-com:office:office" xmlns:r="http://schemas.openxmlformats.org/officeDocument/2006/relationships" xmlns:m="http://schemas.openxmlformats.org/officeDocument/2006/math" xmlns:v="urn:schemas-microsoft-com:vml" xmlns:wp14="http://schemas.microsoft.com/office/word/2010/wordprocessingDrawing" xmlns:wp="http://schemas.openxmlformats.org/drawingml/2006/wordprocessingDrawing" xmlns:w10="urn:schemas-microsoft-com:office:word" xmlns:w="http://schemas.openxmlformats.org/wordprocessingml/2006/main" xmlns:w14="http://schemas.microsoft.com/office/word/2010/wordml" xmlns:w15="http://schemas.microsoft.com/office/word/2012/wordml" xmlns:w16cex="http://schemas.microsoft.com/office/word/2018/wordml/cex" xmlns:w16cid="http://schemas.microsoft.com/office/word/2016/wordml/cid" xmlns:w16="http://schemas.microsoft.com/office/word/2018/wordml" xmlns:w16se="http://schemas.microsoft.com/office/word/2015/wordml/symex" xmlns:wpg="http://schemas.microsoft.com/office/word/2010/wordprocessingGroup" xmlns:wpi="http://schemas.microsoft.com/office/word/2010/wordprocessingInk" xmlns:wne="http://schemas.microsoft.com/office/word/2006/wordml" xmlns:wps="http://schemas.microsoft.com/office/word/2010/wordprocessingShape" mc:Ignorable="w14 w15 w16se w16cid w16 w16cex wp14">
+  <w:endnote w:type="separator" w:id="-1">
+    <w:p>
+      <w:pPr>
+        <w:spacing w:after="0" w:line="240" w:lineRule="auto"/>
+      </w:pPr>
+      <w:r>
+        <w:separator/>
+      </w:r>
+    </w:p>
+  </w:endnote>
+  <w:endnote w:type="continuationSeparator" w:id="0">
+    <w:p>
+      <w:pPr>
+        <w:spacing w:after="0" w:line="240" w:lineRule="auto"/>
+      </w:pPr>
+      <w:r>
+        <w:continuationSeparator/>
+      </w:r>
+    </w:p>
+  </w:endnote>
+</w:endnotes>
+</file>
+
+<file path=word/footer1.xml><?xml version="1.0" encoding="utf-8"?>
+<w:ftr xmlns:wpc="http://schemas.microsoft.com/office/word/2010/wordprocessingCanvas" xmlns:cx="http://schemas.microsoft.com/office/drawing/2014/chartex" xmlns:cx1="http://schemas.microsoft.com/office/drawing/2015/9/8/chartex" xmlns:cx2="http://schemas.microsoft.com/office/drawing/2015/10/21/chartex" xmlns:cx3="http://schemas.microsoft.com/office/drawing/2016/5/9/chartex" xmlns:cx4="http://schemas.microsoft.com/office/drawing/2016/5/10/chartex" xmlns:cx5="http://schemas.microsoft.com/office/drawing/2016/5/11/chartex" xmlns:cx6="http://schemas.microsoft.com/office/drawing/2016/5/12/chartex" xmlns:cx7="http://schemas.microsoft.com/office/drawing/2016/5/13/chartex" xmlns:cx8="http://schemas.microsoft.com/office/drawing/2016/5/14/chartex" xmlns:mc="http://schemas.openxmlformats.org/markup-compatibility/2006" xmlns:aink="http://schemas.microsoft.com/office/drawing/2016/ink" xmlns:am3d="http://schemas.microsoft.com/office/drawing/2017/model3d" xmlns:o="urn:schemas-microsoft-com:office:office" xmlns:r="http://schemas.openxmlformats.org/officeDocument/2006/relationships" xmlns:m="http://schemas.openxmlformats.org/officeDocument/2006/math" xmlns:v="urn:schemas-microsoft-com:vml" xmlns:wp14="http://schemas.microsoft.com/office/word/2010/wordprocessingDrawing" xmlns:wp="http://schemas.openxmlformats.org/drawingml/2006/wordprocessingDrawing" xmlns:w10="urn:schemas-microsoft-com:office:word" xmlns:w="http://schemas.openxmlformats.org/wordprocessingml/2006/main" xmlns:w14="http://schemas.microsoft.com/office/word/2010/wordml" xmlns:w15="http://schemas.microsoft.com/office/word/2012/wordml" xmlns:w16cex="http://schemas.microsoft.com/office/word/2018/wordml/cex" xmlns:w16cid="http://schemas.microsoft.com/office/word/2016/wordml/cid" xmlns:w16="http://schemas.microsoft.com/office/word/2018/wordml" xmlns:w16se="http://schemas.microsoft.com/office/word/2015/wordml/symex" xmlns:wpg="http://schemas.microsoft.com/office/word/2010/wordprocessingGroup" xmlns:wpi="http://schemas.microsoft.com/office/word/2010/wordprocessingInk" xmlns:wne="http://schemas.microsoft.com/office/word/2006/wordml" xmlns:wps="http://schemas.microsoft.com/office/word/2010/wordprocessingShape" mc:Ignorable="w14 w15 w16se w16cid w16 w16cex wp14">
+  <w:sdt>
+    <w:sdtPr>
+      <w:id w:val="-1303928826"/>
+      <w:docPartObj>
+        <w:docPartGallery w:val="Page Numbers (Bottom of Page)"/>
+        <w:docPartUnique/>
+      </w:docPartObj>
+    </w:sdtPr>
+    <w:sdtContent>
+      <w:p>
+        <w:pPr>
+          <w:pStyle w:val="Pieddepage"/>
+          <w:jc w:val="right"/>
+        </w:pPr>
+        <w:r>
+          <w:fldChar w:fldCharType="begin"/>
+        </w:r>
+        <w:r>
+          <w:instrText>PAGE   \* MERGEFORMAT</w:instrText>
+        </w:r>
+        <w:r>
+          <w:fldChar w:fldCharType="separate"/>
+        </w:r>
+        <w:r>
+          <w:rPr>
+            <w:lang w:val="fr-FR"/>
+          </w:rPr>
+          <w:t>2</w:t>
+        </w:r>
+        <w:r>
+          <w:fldChar w:fldCharType="end"/>
+        </w:r>
+      </w:p>
+    </w:sdtContent>
+  </w:sdt>
+  <w:p>
+    <w:pPr>
+      <w:pStyle w:val="Pieddepage"/>
+    </w:pPr>
+  </w:p>
+</w:ftr>
+</file>
+
+<file path=word/footnotes.xml><?xml version="1.0" encoding="utf-8"?>
+<w:footnotes xmlns:wpc="http://schemas.microsoft.com/office/word/2010/wordprocessingCanvas" xmlns:cx="http://schemas.microsoft.com/office/drawing/2014/chartex" xmlns:cx1="http://schemas.microsoft.com/office/drawing/2015/9/8/chartex" xmlns:cx2="http://schemas.microsoft.com/office/drawing/2015/10/21/chartex" xmlns:cx3="http://schemas.microsoft.com/office/drawing/2016/5/9/chartex" xmlns:cx4="http://schemas.microsoft.com/office/drawing/2016/5/10/chartex" xmlns:cx5="http://schemas.microsoft.com/office/drawing/2016/5/11/chartex" xmlns:cx6="http://schemas.microsoft.com/office/drawing/2016/5/12/chartex" xmlns:cx7="http://schemas.microsoft.com/office/drawing/2016/5/13/chartex" xmlns:cx8="http://schemas.microsoft.com/office/drawing/2016/5/14/chartex" xmlns:mc="http://schemas.openxmlformats.org/markup-compatibility/2006" xmlns:aink="http://schemas.microsoft.com/office/drawing/2016/ink" xmlns:am3d="http://schemas.microsoft.com/office/drawing/2017/model3d" xmlns:o="urn:schemas-microsoft-com:office:office" xmlns:r="http://schemas.openxmlformats.org/officeDocument/2006/relationships" xmlns:m="http://schemas.openxmlformats.org/officeDocument/2006/math" xmlns:v="urn:schemas-microsoft-com:vml" xmlns:wp14="http://schemas.microsoft.com/office/word/2010/wordprocessingDrawing" xmlns:wp="http://schemas.openxmlformats.org/drawingml/2006/wordprocessingDrawing" xmlns:w10="urn:schemas-microsoft-com:office:word" xmlns:w="http://schemas.openxmlformats.org/wordprocessingml/2006/main" xmlns:w14="http://schemas.microsoft.com/office/word/2010/wordml" xmlns:w15="http://schemas.microsoft.com/office/word/2012/wordml" xmlns:w16cex="http://schemas.microsoft.com/office/word/2018/wordml/cex" xmlns:w16cid="http://schemas.microsoft.com/office/word/2016/wordml/cid" xmlns:w16="http://schemas.microsoft.com/office/word/2018/wordml" xmlns:w16se="http://schemas.microsoft.com/office/word/2015/wordml/symex" xmlns:wpg="http://schemas.microsoft.com/office/word/2010/wordprocessingGroup" xmlns:wpi="http://schemas.microsoft.com/office/word/2010/wordprocessingInk" xmlns:wne="http://schemas.microsoft.com/office/word/2006/wordml" xmlns:wps="http://schemas.microsoft.com/office/word/2010/wordprocessingShape" mc:Ignorable="w14 w15 w16se w16cid w16 w16cex wp14">
+  <w:footnote w:type="separator" w:id="-1">
+    <w:p>
+      <w:pPr>
+        <w:spacing w:after="0" w:line="240" w:lineRule="auto"/>
+      </w:pPr>
+      <w:r>
+        <w:separator/>
+      </w:r>
+    </w:p>
+  </w:footnote>
+  <w:footnote w:type="continuationSeparator" w:id="0">
+    <w:p>
+      <w:pPr>
+        <w:spacing w:after="0" w:line="240" w:lineRule="auto"/>
+      </w:pPr>
+      <w:r>
+        <w:continuationSeparator/>
+      </w:r>
+    </w:p>
+  </w:footnote>
+</w:footnotes>
 </file>
 
 <file path=word/numbering.xml><?xml version="1.0" encoding="utf-8"?>
@@ -1951,6 +3586,100 @@
       <w:contextualSpacing/>
     </w:pPr>
   </w:style>
+  <w:style w:type="character" w:customStyle="1" w:styleId="PagePrsentation1Car">
+    <w:name w:val="PagePrésentation1 Car"/>
+    <w:link w:val="PagePrsentation1"/>
+    <w:locked/>
+    <w:rsid w:val="00FC2021"/>
+    <w:rPr>
+      <w:rFonts w:ascii="Verdana" w:eastAsia="Times New Roman" w:hAnsi="Verdana"/>
+      <w:sz w:val="24"/>
+      <w:szCs w:val="24"/>
+    </w:rPr>
+  </w:style>
+  <w:style w:type="paragraph" w:customStyle="1" w:styleId="PagePrsentation2">
+    <w:name w:val="PagePrésentation2"/>
+    <w:basedOn w:val="PagePrsentation1"/>
+    <w:link w:val="PagePrsentation2Car"/>
+    <w:qFormat/>
+    <w:rsid w:val="00FC2021"/>
+    <w:pPr>
+      <w:spacing w:afterLines="700" w:after="0" w:line="360" w:lineRule="auto"/>
+      <w:contextualSpacing/>
+    </w:pPr>
+  </w:style>
+  <w:style w:type="paragraph" w:customStyle="1" w:styleId="PagePrsentation1">
+    <w:name w:val="PagePrésentation1"/>
+    <w:next w:val="PagePrsentation2"/>
+    <w:link w:val="PagePrsentation1Car"/>
+    <w:qFormat/>
+    <w:rsid w:val="00FC2021"/>
+    <w:pPr>
+      <w:spacing w:after="800" w:line="480" w:lineRule="auto"/>
+      <w:jc w:val="center"/>
+    </w:pPr>
+    <w:rPr>
+      <w:rFonts w:ascii="Verdana" w:eastAsia="Times New Roman" w:hAnsi="Verdana"/>
+      <w:sz w:val="24"/>
+      <w:szCs w:val="24"/>
+    </w:rPr>
+  </w:style>
+  <w:style w:type="character" w:customStyle="1" w:styleId="PagePrsentation2Car">
+    <w:name w:val="PagePrésentation2 Car"/>
+    <w:basedOn w:val="PagePrsentation1Car"/>
+    <w:link w:val="PagePrsentation2"/>
+    <w:locked/>
+    <w:rsid w:val="00FC2021"/>
+    <w:rPr>
+      <w:rFonts w:ascii="Verdana" w:eastAsia="Times New Roman" w:hAnsi="Verdana"/>
+      <w:sz w:val="24"/>
+      <w:szCs w:val="24"/>
+    </w:rPr>
+  </w:style>
+  <w:style w:type="paragraph" w:styleId="En-tte">
+    <w:name w:val="header"/>
+    <w:basedOn w:val="Normal"/>
+    <w:link w:val="En-tteCar"/>
+    <w:uiPriority w:val="99"/>
+    <w:unhideWhenUsed/>
+    <w:rsid w:val="003D258D"/>
+    <w:pPr>
+      <w:tabs>
+        <w:tab w:val="center" w:pos="4320"/>
+        <w:tab w:val="right" w:pos="8640"/>
+      </w:tabs>
+      <w:spacing w:after="0" w:line="240" w:lineRule="auto"/>
+    </w:pPr>
+  </w:style>
+  <w:style w:type="character" w:customStyle="1" w:styleId="En-tteCar">
+    <w:name w:val="En-tête Car"/>
+    <w:basedOn w:val="Policepardfaut"/>
+    <w:link w:val="En-tte"/>
+    <w:uiPriority w:val="99"/>
+    <w:rsid w:val="003D258D"/>
+  </w:style>
+  <w:style w:type="paragraph" w:styleId="Pieddepage">
+    <w:name w:val="footer"/>
+    <w:basedOn w:val="Normal"/>
+    <w:link w:val="PieddepageCar"/>
+    <w:uiPriority w:val="99"/>
+    <w:unhideWhenUsed/>
+    <w:rsid w:val="003D258D"/>
+    <w:pPr>
+      <w:tabs>
+        <w:tab w:val="center" w:pos="4320"/>
+        <w:tab w:val="right" w:pos="8640"/>
+      </w:tabs>
+      <w:spacing w:after="0" w:line="240" w:lineRule="auto"/>
+    </w:pPr>
+  </w:style>
+  <w:style w:type="character" w:customStyle="1" w:styleId="PieddepageCar">
+    <w:name w:val="Pied de page Car"/>
+    <w:basedOn w:val="Policepardfaut"/>
+    <w:link w:val="Pieddepage"/>
+    <w:uiPriority w:val="99"/>
+    <w:rsid w:val="003D258D"/>
+  </w:style>
 </w:styles>
 </file>
 

</xml_diff>